<commit_message>
added report in pdf
</commit_message>
<xml_diff>
--- a/АВЛ-деревья оценка высоты авл-дерева/Доклад.docx
+++ b/АВЛ-деревья оценка высоты авл-дерева/Доклад.docx
@@ -214,6 +214,7 @@
               <w:dataBinding w:prefixMappings="xmlns:ns0='http://purl.org/dc/elements/1.1/' xmlns:ns1='http://schemas.openxmlformats.org/package/2006/metadata/core-properties' " w:xpath="/ns1:coreProperties[1]/ns0:title[1]" w:storeItemID="{6C3C8BC8-F283-45AE-878A-BAB7291924A1}"/>
               <w:text/>
             </w:sdtPr>
+            <w:sdtEndPr/>
             <w:sdtContent>
               <w:r>
                 <w:rPr>
@@ -233,7 +234,6 @@
                 </w:rPr>
                 <w:t xml:space="preserve"> </w:t>
               </w:r>
-              <w:proofErr w:type="gramStart"/>
               <w:r>
                 <w:rPr>
                   <w:rFonts w:ascii="Times New Roman" w:hAnsi="Times New Roman" w:cs="Times New Roman"/>
@@ -241,17 +241,7 @@
                   <w:sz w:val="40"/>
                   <w:szCs w:val="40"/>
                 </w:rPr>
-                <w:t>Оценка</w:t>
-              </w:r>
-              <w:proofErr w:type="gramEnd"/>
-              <w:r>
-                <w:rPr>
-                  <w:rFonts w:ascii="Times New Roman" w:hAnsi="Times New Roman" w:cs="Times New Roman"/>
-                  <w:color w:val="000000" w:themeColor="text1"/>
-                  <w:sz w:val="40"/>
-                  <w:szCs w:val="40"/>
-                </w:rPr>
-                <w:t xml:space="preserve"> высоты АВЛ-дерева</w:t>
+                <w:t>Оценка высоты АВЛ-дерева</w:t>
               </w:r>
             </w:sdtContent>
           </w:sdt>
@@ -675,6 +665,7 @@
       <w:r>
         <w:rPr>
           <w:rFonts w:ascii="Times New Roman" w:eastAsia="Times New Roman" w:hAnsi="Times New Roman" w:cs="Times New Roman"/>
+          <w:noProof/>
           <w:sz w:val="24"/>
           <w:szCs w:val="24"/>
           <w:lang w:eastAsia="ru-RU"/>
@@ -806,6 +797,7 @@
       <w:r>
         <w:rPr>
           <w:rFonts w:ascii="Times New Roman" w:eastAsia="Times New Roman" w:hAnsi="Times New Roman" w:cs="Times New Roman"/>
+          <w:noProof/>
           <w:sz w:val="24"/>
           <w:szCs w:val="24"/>
           <w:lang w:eastAsia="ru-RU"/>
@@ -874,16 +866,7 @@
           <w:szCs w:val="24"/>
           <w:lang w:eastAsia="ru-RU"/>
         </w:rPr>
-        <w:t xml:space="preserve"> 2 </w:t>
-      </w:r>
-      <w:r>
-        <w:rPr>
-          <w:rFonts w:ascii="Times New Roman" w:eastAsia="Times New Roman" w:hAnsi="Times New Roman" w:cs="Times New Roman"/>
-          <w:sz w:val="24"/>
-          <w:szCs w:val="24"/>
-          <w:lang w:eastAsia="ru-RU"/>
-        </w:rPr>
-        <w:t>Пример бинарного дерева</w:t>
+        <w:t xml:space="preserve"> 2 Пример бинарного дерева</w:t>
       </w:r>
     </w:p>
     <w:p>
@@ -1467,6 +1450,7 @@
       <w:r>
         <w:rPr>
           <w:rFonts w:ascii="Times New Roman" w:eastAsia="Times New Roman" w:hAnsi="Times New Roman" w:cs="Times New Roman"/>
+          <w:noProof/>
           <w:sz w:val="24"/>
           <w:szCs w:val="24"/>
           <w:lang w:eastAsia="ru-RU"/>
@@ -1571,23 +1555,7 @@
           <w:sz w:val="24"/>
           <w:szCs w:val="24"/>
         </w:rPr>
-        <w:t xml:space="preserve">Пример </w:t>
-      </w:r>
-      <w:r>
-        <w:rPr>
-          <w:rFonts w:ascii="Times New Roman" w:hAnsi="Times New Roman" w:cs="Times New Roman"/>
-          <w:sz w:val="24"/>
-          <w:szCs w:val="24"/>
-        </w:rPr>
-        <w:t>поиска</w:t>
-      </w:r>
-      <w:r>
-        <w:rPr>
-          <w:rFonts w:ascii="Times New Roman" w:hAnsi="Times New Roman" w:cs="Times New Roman"/>
-          <w:sz w:val="24"/>
-          <w:szCs w:val="24"/>
-        </w:rPr>
-        <w:t xml:space="preserve"> вершины в АВЛ дереве</w:t>
+        <w:t>Пример поиска вершины в АВЛ дереве</w:t>
       </w:r>
     </w:p>
     <w:p>
@@ -1604,6 +1572,7 @@
       <w:r>
         <w:rPr>
           <w:rFonts w:ascii="Times New Roman" w:eastAsia="Times New Roman" w:hAnsi="Times New Roman" w:cs="Times New Roman"/>
+          <w:noProof/>
           <w:sz w:val="24"/>
           <w:szCs w:val="24"/>
           <w:lang w:eastAsia="ru-RU"/>
@@ -1690,25 +1659,7 @@
           <w:szCs w:val="24"/>
           <w:lang w:eastAsia="ru-RU"/>
         </w:rPr>
-        <w:t xml:space="preserve">Код реализации </w:t>
-      </w:r>
-      <w:r>
-        <w:rPr>
-          <w:rFonts w:ascii="Times New Roman" w:eastAsia="Times New Roman" w:hAnsi="Times New Roman" w:cs="Times New Roman"/>
-          <w:sz w:val="24"/>
-          <w:szCs w:val="24"/>
-          <w:lang w:eastAsia="ru-RU"/>
-        </w:rPr>
-        <w:t>поиска</w:t>
-      </w:r>
-      <w:r>
-        <w:rPr>
-          <w:rFonts w:ascii="Times New Roman" w:eastAsia="Times New Roman" w:hAnsi="Times New Roman" w:cs="Times New Roman"/>
-          <w:sz w:val="24"/>
-          <w:szCs w:val="24"/>
-          <w:lang w:eastAsia="ru-RU"/>
-        </w:rPr>
-        <w:t xml:space="preserve"> вершины на </w:t>
+        <w:t xml:space="preserve">Код реализации поиска вершины на </w:t>
       </w:r>
       <w:r>
         <w:rPr>
@@ -1751,18 +1702,7 @@
           <w:szCs w:val="28"/>
           <w:lang w:eastAsia="ru-RU"/>
         </w:rPr>
-        <w:t xml:space="preserve">Реализация </w:t>
-      </w:r>
-      <w:r>
-        <w:rPr>
-          <w:rFonts w:ascii="Times New Roman" w:eastAsia="Times New Roman" w:hAnsi="Times New Roman" w:cs="Times New Roman"/>
-          <w:b/>
-          <w:bCs/>
-          <w:sz w:val="28"/>
-          <w:szCs w:val="28"/>
-          <w:lang w:eastAsia="ru-RU"/>
-        </w:rPr>
-        <w:t>вставки вершины</w:t>
+        <w:t>Реализация вставки вершины</w:t>
       </w:r>
     </w:p>
     <w:p>
@@ -1993,6 +1933,7 @@
       <w:r>
         <w:rPr>
           <w:rFonts w:ascii="Times New Roman" w:hAnsi="Times New Roman" w:cs="Times New Roman"/>
+          <w:noProof/>
           <w:sz w:val="24"/>
           <w:szCs w:val="24"/>
         </w:rPr>
@@ -2073,37 +2014,22 @@
           <w:sz w:val="24"/>
           <w:szCs w:val="24"/>
         </w:rPr>
-        <w:t xml:space="preserve">Пример </w:t>
-      </w:r>
-      <w:r>
+        <w:t>Пример добавления вершины в АВЛ дереве</w:t>
+      </w:r>
+    </w:p>
+    <w:p>
+      <w:pPr>
+        <w:ind w:left="708"/>
         <w:rPr>
           <w:rFonts w:ascii="Times New Roman" w:hAnsi="Times New Roman" w:cs="Times New Roman"/>
           <w:sz w:val="24"/>
           <w:szCs w:val="24"/>
         </w:rPr>
-        <w:t>добавления</w:t>
-      </w:r>
+      </w:pPr>
       <w:r>
         <w:rPr>
           <w:rFonts w:ascii="Times New Roman" w:hAnsi="Times New Roman" w:cs="Times New Roman"/>
-          <w:sz w:val="24"/>
-          <w:szCs w:val="24"/>
-        </w:rPr>
-        <w:t xml:space="preserve"> вершины в АВЛ дереве</w:t>
-      </w:r>
-    </w:p>
-    <w:p>
-      <w:pPr>
-        <w:ind w:left="708"/>
-        <w:rPr>
-          <w:rFonts w:ascii="Times New Roman" w:hAnsi="Times New Roman" w:cs="Times New Roman"/>
-          <w:sz w:val="24"/>
-          <w:szCs w:val="24"/>
-        </w:rPr>
-      </w:pPr>
-      <w:r>
-        <w:rPr>
-          <w:rFonts w:ascii="Times New Roman" w:hAnsi="Times New Roman" w:cs="Times New Roman"/>
+          <w:noProof/>
           <w:sz w:val="24"/>
           <w:szCs w:val="24"/>
         </w:rPr>
@@ -2184,25 +2110,7 @@
           <w:szCs w:val="24"/>
           <w:lang w:eastAsia="ru-RU"/>
         </w:rPr>
-        <w:t xml:space="preserve">Код реализации </w:t>
-      </w:r>
-      <w:r>
-        <w:rPr>
-          <w:rFonts w:ascii="Times New Roman" w:eastAsia="Times New Roman" w:hAnsi="Times New Roman" w:cs="Times New Roman"/>
-          <w:sz w:val="24"/>
-          <w:szCs w:val="24"/>
-          <w:lang w:eastAsia="ru-RU"/>
-        </w:rPr>
-        <w:t>добавления</w:t>
-      </w:r>
-      <w:r>
-        <w:rPr>
-          <w:rFonts w:ascii="Times New Roman" w:eastAsia="Times New Roman" w:hAnsi="Times New Roman" w:cs="Times New Roman"/>
-          <w:sz w:val="24"/>
-          <w:szCs w:val="24"/>
-          <w:lang w:eastAsia="ru-RU"/>
-        </w:rPr>
-        <w:t xml:space="preserve"> вершины на </w:t>
+        <w:t xml:space="preserve">Код реализации добавления вершины на </w:t>
       </w:r>
       <w:r>
         <w:rPr>
@@ -2245,29 +2153,7 @@
           <w:szCs w:val="28"/>
           <w:lang w:eastAsia="ru-RU"/>
         </w:rPr>
-        <w:t xml:space="preserve">Реализация </w:t>
-      </w:r>
-      <w:r>
-        <w:rPr>
-          <w:rFonts w:ascii="Times New Roman" w:eastAsia="Times New Roman" w:hAnsi="Times New Roman" w:cs="Times New Roman"/>
-          <w:b/>
-          <w:bCs/>
-          <w:sz w:val="28"/>
-          <w:szCs w:val="28"/>
-          <w:lang w:eastAsia="ru-RU"/>
-        </w:rPr>
-        <w:t>удаления</w:t>
-      </w:r>
-      <w:r>
-        <w:rPr>
-          <w:rFonts w:ascii="Times New Roman" w:eastAsia="Times New Roman" w:hAnsi="Times New Roman" w:cs="Times New Roman"/>
-          <w:b/>
-          <w:bCs/>
-          <w:sz w:val="28"/>
-          <w:szCs w:val="28"/>
-          <w:lang w:eastAsia="ru-RU"/>
-        </w:rPr>
-        <w:t xml:space="preserve"> вершины</w:t>
+        <w:t>Реализация удаления вершины</w:t>
       </w:r>
     </w:p>
     <w:p>
@@ -2499,6 +2385,7 @@
       <w:r>
         <w:rPr>
           <w:rFonts w:ascii="Times New Roman" w:hAnsi="Times New Roman" w:cs="Times New Roman"/>
+          <w:noProof/>
           <w:sz w:val="24"/>
           <w:szCs w:val="24"/>
         </w:rPr>
@@ -2585,6 +2472,7 @@
       <w:r>
         <w:rPr>
           <w:rFonts w:ascii="Times New Roman" w:hAnsi="Times New Roman" w:cs="Times New Roman"/>
+          <w:noProof/>
           <w:sz w:val="24"/>
           <w:szCs w:val="24"/>
         </w:rPr>
@@ -2666,25 +2554,7 @@
           <w:szCs w:val="24"/>
           <w:lang w:eastAsia="ru-RU"/>
         </w:rPr>
-        <w:t xml:space="preserve">Код реализации </w:t>
-      </w:r>
-      <w:r>
-        <w:rPr>
-          <w:rFonts w:ascii="Times New Roman" w:eastAsia="Times New Roman" w:hAnsi="Times New Roman" w:cs="Times New Roman"/>
-          <w:sz w:val="24"/>
-          <w:szCs w:val="24"/>
-          <w:lang w:eastAsia="ru-RU"/>
-        </w:rPr>
-        <w:t>удаления вершины и поиска наиболее похожей</w:t>
-      </w:r>
-      <w:r>
-        <w:rPr>
-          <w:rFonts w:ascii="Times New Roman" w:eastAsia="Times New Roman" w:hAnsi="Times New Roman" w:cs="Times New Roman"/>
-          <w:sz w:val="24"/>
-          <w:szCs w:val="24"/>
-          <w:lang w:eastAsia="ru-RU"/>
-        </w:rPr>
-        <w:t xml:space="preserve"> на </w:t>
+        <w:t xml:space="preserve">Код реализации удаления вершины и поиска наиболее похожей на </w:t>
       </w:r>
       <w:r>
         <w:rPr>
@@ -3354,16 +3224,7 @@
           <w:szCs w:val="24"/>
           <w:lang w:eastAsia="ru-RU"/>
         </w:rPr>
-        <w:t>АВЛ-дерево реализуется с использованием стандартных узлов бинарного дерева, где каждый узел</w:t>
-      </w:r>
-      <w:r>
-        <w:rPr>
-          <w:rFonts w:ascii="Times New Roman" w:eastAsia="Times New Roman" w:hAnsi="Times New Roman" w:cs="Times New Roman"/>
-          <w:sz w:val="24"/>
-          <w:szCs w:val="24"/>
-          <w:lang w:eastAsia="ru-RU"/>
-        </w:rPr>
-        <w:t xml:space="preserve"> </w:t>
+        <w:t xml:space="preserve">АВЛ-дерево реализуется с использованием стандартных узлов бинарного дерева, где каждый узел </w:t>
       </w:r>
       <w:r>
         <w:rPr>
@@ -3510,6 +3371,7 @@
       </w:pPr>
       <w:r>
         <w:rPr>
+          <w:noProof/>
           <w:lang w:eastAsia="ru-RU"/>
         </w:rPr>
         <w:lastRenderedPageBreak/>
@@ -4020,16 +3882,7 @@
           <w:szCs w:val="24"/>
           <w:lang w:eastAsia="ru-RU"/>
         </w:rPr>
-        <w:t>Большой левый</w:t>
-      </w:r>
-      <w:r>
-        <w:rPr>
-          <w:rFonts w:ascii="Times New Roman" w:eastAsia="Times New Roman" w:hAnsi="Times New Roman" w:cs="Times New Roman"/>
-          <w:sz w:val="24"/>
-          <w:szCs w:val="24"/>
-          <w:lang w:eastAsia="ru-RU"/>
-        </w:rPr>
-        <w:t xml:space="preserve"> (</w:t>
+        <w:t>Большой левый (</w:t>
       </w:r>
       <w:r>
         <w:rPr>
@@ -4047,16 +3900,7 @@
           <w:szCs w:val="24"/>
           <w:lang w:eastAsia="ru-RU"/>
         </w:rPr>
-        <w:t>)</w:t>
-      </w:r>
-      <w:r>
-        <w:rPr>
-          <w:rFonts w:ascii="Times New Roman" w:eastAsia="Times New Roman" w:hAnsi="Times New Roman" w:cs="Times New Roman"/>
-          <w:sz w:val="24"/>
-          <w:szCs w:val="24"/>
-          <w:lang w:eastAsia="ru-RU"/>
-        </w:rPr>
-        <w:t xml:space="preserve"> поворот</w:t>
+        <w:t>) поворот</w:t>
       </w:r>
     </w:p>
     <w:p>
@@ -4104,25 +3948,7 @@
           <w:szCs w:val="24"/>
           <w:lang w:eastAsia="ru-RU"/>
         </w:rPr>
-        <w:t>Большой</w:t>
-      </w:r>
-      <w:r>
-        <w:rPr>
-          <w:rFonts w:ascii="Times New Roman" w:eastAsia="Times New Roman" w:hAnsi="Times New Roman" w:cs="Times New Roman"/>
-          <w:sz w:val="24"/>
-          <w:szCs w:val="24"/>
-          <w:lang w:eastAsia="ru-RU"/>
-        </w:rPr>
-        <w:t xml:space="preserve"> </w:t>
-      </w:r>
-      <w:r>
-        <w:rPr>
-          <w:rFonts w:ascii="Times New Roman" w:eastAsia="Times New Roman" w:hAnsi="Times New Roman" w:cs="Times New Roman"/>
-          <w:sz w:val="24"/>
-          <w:szCs w:val="24"/>
-          <w:lang w:eastAsia="ru-RU"/>
-        </w:rPr>
-        <w:t>правый</w:t>
+        <w:t>Большой правый</w:t>
       </w:r>
       <w:r>
         <w:rPr>
@@ -4218,6 +4044,7 @@
       <w:r>
         <w:rPr>
           <w:rFonts w:ascii="Times New Roman" w:eastAsia="Times New Roman" w:hAnsi="Times New Roman" w:cs="Times New Roman"/>
+          <w:noProof/>
           <w:sz w:val="24"/>
           <w:szCs w:val="24"/>
           <w:lang w:eastAsia="ru-RU"/>
@@ -4374,6 +4201,7 @@
       <w:r>
         <w:rPr>
           <w:rFonts w:ascii="Times New Roman" w:eastAsia="Times New Roman" w:hAnsi="Times New Roman" w:cs="Times New Roman"/>
+          <w:noProof/>
           <w:sz w:val="24"/>
           <w:szCs w:val="24"/>
           <w:lang w:eastAsia="ru-RU"/>
@@ -4467,6 +4295,7 @@
       <w:r>
         <w:rPr>
           <w:rFonts w:ascii="Times New Roman" w:eastAsia="Times New Roman" w:hAnsi="Times New Roman" w:cs="Times New Roman"/>
+          <w:noProof/>
           <w:sz w:val="24"/>
           <w:szCs w:val="24"/>
           <w:lang w:eastAsia="ru-RU"/>
@@ -4543,52 +4372,7 @@
           <w:szCs w:val="24"/>
           <w:lang w:eastAsia="ru-RU"/>
         </w:rPr>
-        <w:t xml:space="preserve"> </w:t>
-      </w:r>
-      <w:r>
-        <w:rPr>
-          <w:rFonts w:ascii="Times New Roman" w:eastAsia="Times New Roman" w:hAnsi="Times New Roman" w:cs="Times New Roman"/>
-          <w:sz w:val="24"/>
-          <w:szCs w:val="24"/>
-          <w:lang w:eastAsia="ru-RU"/>
-        </w:rPr>
-        <w:t xml:space="preserve">Код реализации </w:t>
-      </w:r>
-      <w:r>
-        <w:rPr>
-          <w:rFonts w:ascii="Times New Roman" w:eastAsia="Times New Roman" w:hAnsi="Times New Roman" w:cs="Times New Roman"/>
-          <w:sz w:val="24"/>
-          <w:szCs w:val="24"/>
-          <w:lang w:eastAsia="ru-RU"/>
-        </w:rPr>
-        <w:t>левого</w:t>
-      </w:r>
-      <w:r>
-        <w:rPr>
-          <w:rFonts w:ascii="Times New Roman" w:eastAsia="Times New Roman" w:hAnsi="Times New Roman" w:cs="Times New Roman"/>
-          <w:sz w:val="24"/>
-          <w:szCs w:val="24"/>
-          <w:lang w:eastAsia="ru-RU"/>
-        </w:rPr>
-        <w:t xml:space="preserve"> поворот</w:t>
-      </w:r>
-      <w:r>
-        <w:rPr>
-          <w:rFonts w:ascii="Times New Roman" w:eastAsia="Times New Roman" w:hAnsi="Times New Roman" w:cs="Times New Roman"/>
-          <w:sz w:val="24"/>
-          <w:szCs w:val="24"/>
-          <w:lang w:eastAsia="ru-RU"/>
-        </w:rPr>
-        <w:t>а</w:t>
-      </w:r>
-      <w:r>
-        <w:rPr>
-          <w:rFonts w:ascii="Times New Roman" w:eastAsia="Times New Roman" w:hAnsi="Times New Roman" w:cs="Times New Roman"/>
-          <w:sz w:val="24"/>
-          <w:szCs w:val="24"/>
-          <w:lang w:eastAsia="ru-RU"/>
-        </w:rPr>
-        <w:t xml:space="preserve"> на </w:t>
+        <w:t xml:space="preserve"> Код реализации левого поворота на </w:t>
       </w:r>
       <w:r>
         <w:rPr>
@@ -4714,6 +4498,7 @@
       <w:r>
         <w:rPr>
           <w:rFonts w:ascii="Times New Roman" w:eastAsia="Times New Roman" w:hAnsi="Times New Roman" w:cs="Times New Roman"/>
+          <w:noProof/>
           <w:sz w:val="24"/>
           <w:szCs w:val="24"/>
           <w:lang w:eastAsia="ru-RU"/>
@@ -5287,6 +5072,7 @@
       <w:r>
         <w:rPr>
           <w:rFonts w:ascii="Times New Roman" w:eastAsia="Times New Roman" w:hAnsi="Times New Roman" w:cs="Times New Roman"/>
+          <w:noProof/>
           <w:sz w:val="24"/>
           <w:szCs w:val="24"/>
           <w:lang w:eastAsia="ru-RU"/>
@@ -5345,16 +5131,7 @@
           <w:szCs w:val="24"/>
           <w:lang w:eastAsia="ru-RU"/>
         </w:rPr>
-        <w:t>Рис.</w:t>
-      </w:r>
-      <w:r>
-        <w:rPr>
-          <w:rFonts w:ascii="Times New Roman" w:eastAsia="Times New Roman" w:hAnsi="Times New Roman" w:cs="Times New Roman"/>
-          <w:sz w:val="24"/>
-          <w:szCs w:val="24"/>
-          <w:lang w:eastAsia="ru-RU"/>
-        </w:rPr>
-        <w:t xml:space="preserve"> 14</w:t>
+        <w:t>Рис. 14</w:t>
       </w:r>
       <w:r>
         <w:rPr>
@@ -5381,16 +5158,7 @@
           <w:szCs w:val="24"/>
           <w:lang w:val="en-US" w:eastAsia="ru-RU"/>
         </w:rPr>
-        <w:t>T</w:t>
-      </w:r>
-      <w:r>
-        <w:rPr>
-          <w:rFonts w:ascii="Times New Roman" w:eastAsia="Times New Roman" w:hAnsi="Times New Roman" w:cs="Times New Roman"/>
-          <w:sz w:val="24"/>
-          <w:szCs w:val="24"/>
-          <w:lang w:val="en-US" w:eastAsia="ru-RU"/>
-        </w:rPr>
-        <w:t>1</w:t>
+        <w:t>T1</w:t>
       </w:r>
     </w:p>
     <w:p>
@@ -5406,6 +5174,7 @@
       <w:r>
         <w:rPr>
           <w:rFonts w:ascii="Times New Roman" w:eastAsia="Times New Roman" w:hAnsi="Times New Roman" w:cs="Times New Roman"/>
+          <w:noProof/>
           <w:sz w:val="24"/>
           <w:szCs w:val="24"/>
           <w:lang w:eastAsia="ru-RU"/>
@@ -5464,16 +5233,7 @@
           <w:szCs w:val="24"/>
           <w:lang w:eastAsia="ru-RU"/>
         </w:rPr>
-        <w:t>Рис.</w:t>
-      </w:r>
-      <w:r>
-        <w:rPr>
-          <w:rFonts w:ascii="Times New Roman" w:eastAsia="Times New Roman" w:hAnsi="Times New Roman" w:cs="Times New Roman"/>
-          <w:sz w:val="24"/>
-          <w:szCs w:val="24"/>
-          <w:lang w:eastAsia="ru-RU"/>
-        </w:rPr>
-        <w:t xml:space="preserve"> 15</w:t>
+        <w:t>Рис. 15</w:t>
       </w:r>
       <w:r>
         <w:rPr>
@@ -5516,6 +5276,7 @@
       <w:r>
         <w:rPr>
           <w:rFonts w:ascii="Times New Roman" w:eastAsia="Times New Roman" w:hAnsi="Times New Roman" w:cs="Times New Roman"/>
+          <w:noProof/>
           <w:sz w:val="24"/>
           <w:szCs w:val="24"/>
           <w:lang w:eastAsia="ru-RU"/>
@@ -5575,16 +5336,7 @@
           <w:szCs w:val="24"/>
           <w:lang w:eastAsia="ru-RU"/>
         </w:rPr>
-        <w:t>Рис.</w:t>
-      </w:r>
-      <w:r>
-        <w:rPr>
-          <w:rFonts w:ascii="Times New Roman" w:eastAsia="Times New Roman" w:hAnsi="Times New Roman" w:cs="Times New Roman"/>
-          <w:sz w:val="24"/>
-          <w:szCs w:val="24"/>
-          <w:lang w:eastAsia="ru-RU"/>
-        </w:rPr>
-        <w:t xml:space="preserve"> 16</w:t>
+        <w:t>Рис. 16</w:t>
       </w:r>
       <w:r>
         <w:rPr>
@@ -5851,6 +5603,7 @@
       <w:r>
         <w:rPr>
           <w:rFonts w:ascii="Times New Roman" w:eastAsia="Times New Roman" w:hAnsi="Times New Roman" w:cs="Times New Roman"/>
+          <w:noProof/>
           <w:sz w:val="24"/>
           <w:szCs w:val="24"/>
           <w:lang w:eastAsia="ru-RU"/>
@@ -6109,18 +5862,7 @@
           <w:szCs w:val="24"/>
           <w:lang w:eastAsia="ru-RU"/>
         </w:rPr>
-        <w:t xml:space="preserve"> алгоритмы</w:t>
-      </w:r>
-      <w:r>
-        <w:rPr>
-          <w:rFonts w:ascii="Times New Roman" w:eastAsia="Times New Roman" w:hAnsi="Times New Roman" w:cs="Times New Roman"/>
-          <w:b/>
-          <w:bCs/>
-          <w:sz w:val="24"/>
-          <w:szCs w:val="24"/>
-          <w:lang w:eastAsia="ru-RU"/>
-        </w:rPr>
-        <w:t>:</w:t>
+        <w:t xml:space="preserve"> алгоритмы:</w:t>
       </w:r>
       <w:r>
         <w:rPr>
@@ -6165,16 +5907,7 @@
           <w:szCs w:val="24"/>
           <w:lang w:eastAsia="ru-RU"/>
         </w:rPr>
-        <w:t>:</w:t>
-      </w:r>
-      <w:r>
-        <w:rPr>
-          <w:rFonts w:ascii="Times New Roman" w:eastAsia="Times New Roman" w:hAnsi="Times New Roman" w:cs="Times New Roman"/>
-          <w:sz w:val="24"/>
-          <w:szCs w:val="24"/>
-          <w:lang w:eastAsia="ru-RU"/>
-        </w:rPr>
-        <w:t xml:space="preserve"> Например</w:t>
+        <w:t>: Например</w:t>
       </w:r>
       <w:proofErr w:type="gramEnd"/>
       <w:r>
@@ -6257,16 +5990,7 @@
           <w:szCs w:val="24"/>
           <w:lang w:eastAsia="ru-RU"/>
         </w:rPr>
-        <w:t>:</w:t>
-      </w:r>
-      <w:r>
-        <w:rPr>
-          <w:rFonts w:ascii="Times New Roman" w:eastAsia="Times New Roman" w:hAnsi="Times New Roman" w:cs="Times New Roman"/>
-          <w:sz w:val="24"/>
-          <w:szCs w:val="24"/>
-          <w:lang w:eastAsia="ru-RU"/>
-        </w:rPr>
-        <w:t xml:space="preserve"> АВЛ-деревья могут быть полезны при решении задач, связанных с обработкой строк, таких как задачи поиска подстрок или сжатия данных.</w:t>
+        <w:t>: АВЛ-деревья могут быть полезны при решении задач, связанных с обработкой строк, таких как задачи поиска подстрок или сжатия данных.</w:t>
       </w:r>
     </w:p>
     <w:p>
@@ -6729,10 +6453,7 @@
             </w:r>
             <w:proofErr w:type="spellEnd"/>
             <w:r>
-              <w:t xml:space="preserve"> n)</w:t>
-            </w:r>
-            <w:r>
-              <w:t xml:space="preserve"> </w:t>
+              <w:t xml:space="preserve"> n) </w:t>
             </w:r>
             <w:r>
               <w:rPr>
@@ -7148,7 +6869,25 @@
           <w:lang w:eastAsia="ru-RU"/>
         </w:rPr>
       </w:pPr>
-      <w:r>
+      <w:hyperlink r:id="rId24" w:history="1">
+        <w:r>
+          <w:rPr>
+            <w:rStyle w:val="a6"/>
+            <w:rFonts w:ascii="Times New Roman" w:eastAsia="Times New Roman" w:hAnsi="Times New Roman" w:cs="Times New Roman"/>
+            <w:b/>
+            <w:bCs/>
+            <w:sz w:val="28"/>
+            <w:szCs w:val="28"/>
+            <w:lang w:eastAsia="ru-RU"/>
+          </w:rPr>
+          <w:t>https://github.com/Valet-V0ult-de-Fur1e/combinatorics_and_graphs_repo/tree/main/АВЛ-деревья%20оценка%20высоты%20авл-дерева</w:t>
+        </w:r>
+      </w:hyperlink>
+    </w:p>
+    <w:p>
+      <w:pPr>
+        <w:spacing w:before="100" w:beforeAutospacing="1" w:after="100" w:afterAutospacing="1" w:line="240" w:lineRule="auto"/>
+        <w:outlineLvl w:val="1"/>
         <w:rPr>
           <w:rFonts w:ascii="Times New Roman" w:eastAsia="Times New Roman" w:hAnsi="Times New Roman" w:cs="Times New Roman"/>
           <w:b/>
@@ -7157,8 +6896,206 @@
           <w:szCs w:val="28"/>
           <w:lang w:eastAsia="ru-RU"/>
         </w:rPr>
+      </w:pPr>
+    </w:p>
+    <w:p>
+      <w:pPr>
+        <w:spacing w:before="100" w:beforeAutospacing="1" w:after="100" w:afterAutospacing="1" w:line="240" w:lineRule="auto"/>
+        <w:outlineLvl w:val="1"/>
+        <w:rPr>
+          <w:rFonts w:ascii="Times New Roman" w:eastAsia="Times New Roman" w:hAnsi="Times New Roman" w:cs="Times New Roman"/>
+          <w:b/>
+          <w:bCs/>
+          <w:sz w:val="28"/>
+          <w:szCs w:val="28"/>
+          <w:lang w:eastAsia="ru-RU"/>
+        </w:rPr>
+      </w:pPr>
+      <w:r>
+        <w:rPr>
+          <w:rFonts w:ascii="Times New Roman" w:eastAsia="Times New Roman" w:hAnsi="Times New Roman" w:cs="Times New Roman"/>
+          <w:b/>
+          <w:bCs/>
+          <w:sz w:val="28"/>
+          <w:szCs w:val="28"/>
+          <w:lang w:eastAsia="ru-RU"/>
+        </w:rPr>
         <w:t>Список источников</w:t>
       </w:r>
+    </w:p>
+    <w:p>
+      <w:pPr>
+        <w:pStyle w:val="a7"/>
+        <w:numPr>
+          <w:ilvl w:val="0"/>
+          <w:numId w:val="28"/>
+        </w:numPr>
+        <w:spacing w:before="100" w:beforeAutospacing="1" w:after="100" w:afterAutospacing="1" w:line="240" w:lineRule="auto"/>
+        <w:outlineLvl w:val="1"/>
+        <w:rPr>
+          <w:rFonts w:ascii="Times New Roman" w:eastAsia="Times New Roman" w:hAnsi="Times New Roman" w:cs="Times New Roman"/>
+          <w:sz w:val="24"/>
+          <w:szCs w:val="24"/>
+          <w:lang w:eastAsia="ru-RU"/>
+        </w:rPr>
+      </w:pPr>
+      <w:hyperlink r:id="rId25" w:history="1">
+        <w:r>
+          <w:rPr>
+            <w:rStyle w:val="a6"/>
+            <w:rFonts w:ascii="Times New Roman" w:eastAsia="Times New Roman" w:hAnsi="Times New Roman" w:cs="Times New Roman"/>
+            <w:sz w:val="24"/>
+            <w:szCs w:val="24"/>
+            <w:lang w:eastAsia="ru-RU"/>
+          </w:rPr>
+          <w:t>https://neerc.ifmo.ru/wiki/index.php?title=АВЛ-дерево</w:t>
+        </w:r>
+      </w:hyperlink>
+    </w:p>
+    <w:p>
+      <w:pPr>
+        <w:pStyle w:val="a7"/>
+        <w:numPr>
+          <w:ilvl w:val="0"/>
+          <w:numId w:val="28"/>
+        </w:numPr>
+        <w:spacing w:before="100" w:beforeAutospacing="1" w:after="100" w:afterAutospacing="1" w:line="240" w:lineRule="auto"/>
+        <w:outlineLvl w:val="1"/>
+        <w:rPr>
+          <w:rFonts w:ascii="Times New Roman" w:eastAsia="Times New Roman" w:hAnsi="Times New Roman" w:cs="Times New Roman"/>
+          <w:sz w:val="24"/>
+          <w:szCs w:val="24"/>
+          <w:lang w:eastAsia="ru-RU"/>
+        </w:rPr>
+      </w:pPr>
+      <w:hyperlink r:id="rId26" w:history="1">
+        <w:r>
+          <w:rPr>
+            <w:rStyle w:val="a6"/>
+            <w:rFonts w:ascii="Times New Roman" w:eastAsia="Times New Roman" w:hAnsi="Times New Roman" w:cs="Times New Roman"/>
+            <w:sz w:val="24"/>
+            <w:szCs w:val="24"/>
+            <w:lang w:eastAsia="ru-RU"/>
+          </w:rPr>
+          <w:t>https://habr.com/ru/articles/150732/</w:t>
+        </w:r>
+      </w:hyperlink>
+    </w:p>
+    <w:p>
+      <w:pPr>
+        <w:pStyle w:val="a7"/>
+        <w:numPr>
+          <w:ilvl w:val="0"/>
+          <w:numId w:val="28"/>
+        </w:numPr>
+        <w:spacing w:before="100" w:beforeAutospacing="1" w:after="100" w:afterAutospacing="1" w:line="240" w:lineRule="auto"/>
+        <w:outlineLvl w:val="1"/>
+        <w:rPr>
+          <w:rFonts w:ascii="Times New Roman" w:eastAsia="Times New Roman" w:hAnsi="Times New Roman" w:cs="Times New Roman"/>
+          <w:sz w:val="24"/>
+          <w:szCs w:val="24"/>
+          <w:lang w:eastAsia="ru-RU"/>
+        </w:rPr>
+      </w:pPr>
+      <w:hyperlink r:id="rId27" w:history="1">
+        <w:r>
+          <w:rPr>
+            <w:rStyle w:val="a6"/>
+            <w:rFonts w:ascii="Times New Roman" w:eastAsia="Times New Roman" w:hAnsi="Times New Roman" w:cs="Times New Roman"/>
+            <w:sz w:val="24"/>
+            <w:szCs w:val="24"/>
+            <w:lang w:eastAsia="ru-RU"/>
+          </w:rPr>
+          <w:t>https://www.geeksforgeeks.org/introduction-to-avl-tree/</w:t>
+        </w:r>
+      </w:hyperlink>
+    </w:p>
+    <w:p>
+      <w:pPr>
+        <w:pStyle w:val="a7"/>
+        <w:numPr>
+          <w:ilvl w:val="0"/>
+          <w:numId w:val="28"/>
+        </w:numPr>
+        <w:spacing w:before="100" w:beforeAutospacing="1" w:after="100" w:afterAutospacing="1" w:line="240" w:lineRule="auto"/>
+        <w:outlineLvl w:val="1"/>
+        <w:rPr>
+          <w:rFonts w:ascii="Times New Roman" w:eastAsia="Times New Roman" w:hAnsi="Times New Roman" w:cs="Times New Roman"/>
+          <w:sz w:val="24"/>
+          <w:szCs w:val="24"/>
+          <w:lang w:eastAsia="ru-RU"/>
+        </w:rPr>
+      </w:pPr>
+      <w:hyperlink r:id="rId28" w:history="1">
+        <w:r>
+          <w:rPr>
+            <w:rStyle w:val="a6"/>
+            <w:rFonts w:ascii="Times New Roman" w:eastAsia="Times New Roman" w:hAnsi="Times New Roman" w:cs="Times New Roman"/>
+            <w:sz w:val="24"/>
+            <w:szCs w:val="24"/>
+            <w:lang w:eastAsia="ru-RU"/>
+          </w:rPr>
+          <w:t>https://blog.skillfactory.ru/glossary/avl-derevo/</w:t>
+        </w:r>
+      </w:hyperlink>
+    </w:p>
+    <w:p>
+      <w:pPr>
+        <w:pStyle w:val="a7"/>
+        <w:numPr>
+          <w:ilvl w:val="0"/>
+          <w:numId w:val="28"/>
+        </w:numPr>
+        <w:spacing w:before="100" w:beforeAutospacing="1" w:after="100" w:afterAutospacing="1" w:line="240" w:lineRule="auto"/>
+        <w:outlineLvl w:val="1"/>
+        <w:rPr>
+          <w:rFonts w:ascii="Times New Roman" w:eastAsia="Times New Roman" w:hAnsi="Times New Roman" w:cs="Times New Roman"/>
+          <w:sz w:val="24"/>
+          <w:szCs w:val="24"/>
+          <w:lang w:eastAsia="ru-RU"/>
+        </w:rPr>
+      </w:pPr>
+      <w:hyperlink r:id="rId29" w:history="1">
+        <w:r>
+          <w:rPr>
+            <w:rStyle w:val="a6"/>
+            <w:rFonts w:ascii="Times New Roman" w:eastAsia="Times New Roman" w:hAnsi="Times New Roman" w:cs="Times New Roman"/>
+            <w:sz w:val="24"/>
+            <w:szCs w:val="24"/>
+            <w:lang w:eastAsia="ru-RU"/>
+          </w:rPr>
+          <w:t>http://shtanyuk.ru/edu/nntu/ads/lections/lec12/lec12.pdf</w:t>
+        </w:r>
+      </w:hyperlink>
+    </w:p>
+    <w:p>
+      <w:pPr>
+        <w:pStyle w:val="a7"/>
+        <w:numPr>
+          <w:ilvl w:val="0"/>
+          <w:numId w:val="28"/>
+        </w:numPr>
+        <w:spacing w:before="100" w:beforeAutospacing="1" w:after="100" w:afterAutospacing="1" w:line="240" w:lineRule="auto"/>
+        <w:outlineLvl w:val="1"/>
+        <w:rPr>
+          <w:rFonts w:ascii="Times New Roman" w:eastAsia="Times New Roman" w:hAnsi="Times New Roman" w:cs="Times New Roman"/>
+          <w:sz w:val="24"/>
+          <w:szCs w:val="24"/>
+          <w:lang w:eastAsia="ru-RU"/>
+        </w:rPr>
+      </w:pPr>
+      <w:hyperlink r:id="rId30" w:history="1">
+        <w:r>
+          <w:rPr>
+            <w:rStyle w:val="a6"/>
+            <w:rFonts w:ascii="Times New Roman" w:eastAsia="Times New Roman" w:hAnsi="Times New Roman" w:cs="Times New Roman"/>
+            <w:sz w:val="24"/>
+            <w:szCs w:val="24"/>
+            <w:lang w:eastAsia="ru-RU"/>
+          </w:rPr>
+          <w:t>https://www.niisi.ru/iont/projects/rfbr/90308/90308_miphi6.php</w:t>
+        </w:r>
+      </w:hyperlink>
     </w:p>
     <w:p>
       <w:pPr>
@@ -7302,6 +7239,119 @@
     </w:lvl>
   </w:abstractNum>
   <w:abstractNum w:abstractNumId="1" w15:restartNumberingAfterBreak="0">
+    <w:nsid w:val="044D2E46"/>
+    <w:multiLevelType w:val="hybridMultilevel"/>
+    <w:tmpl w:val="BF3C1792"/>
+    <w:lvl w:ilvl="0" w:tplc="04190001">
+      <w:start w:val="1"/>
+      <w:numFmt w:val="bullet"/>
+      <w:lvlText w:val=""/>
+      <w:lvlJc w:val="left"/>
+      <w:pPr>
+        <w:ind w:left="720" w:hanging="360"/>
+      </w:pPr>
+      <w:rPr>
+        <w:rFonts w:ascii="Symbol" w:hAnsi="Symbol" w:hint="default"/>
+      </w:rPr>
+    </w:lvl>
+    <w:lvl w:ilvl="1" w:tplc="04190003" w:tentative="1">
+      <w:start w:val="1"/>
+      <w:numFmt w:val="bullet"/>
+      <w:lvlText w:val="o"/>
+      <w:lvlJc w:val="left"/>
+      <w:pPr>
+        <w:ind w:left="1440" w:hanging="360"/>
+      </w:pPr>
+      <w:rPr>
+        <w:rFonts w:ascii="Courier New" w:hAnsi="Courier New" w:cs="Courier New" w:hint="default"/>
+      </w:rPr>
+    </w:lvl>
+    <w:lvl w:ilvl="2" w:tplc="04190005" w:tentative="1">
+      <w:start w:val="1"/>
+      <w:numFmt w:val="bullet"/>
+      <w:lvlText w:val=""/>
+      <w:lvlJc w:val="left"/>
+      <w:pPr>
+        <w:ind w:left="2160" w:hanging="360"/>
+      </w:pPr>
+      <w:rPr>
+        <w:rFonts w:ascii="Wingdings" w:hAnsi="Wingdings" w:hint="default"/>
+      </w:rPr>
+    </w:lvl>
+    <w:lvl w:ilvl="3" w:tplc="04190001" w:tentative="1">
+      <w:start w:val="1"/>
+      <w:numFmt w:val="bullet"/>
+      <w:lvlText w:val=""/>
+      <w:lvlJc w:val="left"/>
+      <w:pPr>
+        <w:ind w:left="2880" w:hanging="360"/>
+      </w:pPr>
+      <w:rPr>
+        <w:rFonts w:ascii="Symbol" w:hAnsi="Symbol" w:hint="default"/>
+      </w:rPr>
+    </w:lvl>
+    <w:lvl w:ilvl="4" w:tplc="04190003" w:tentative="1">
+      <w:start w:val="1"/>
+      <w:numFmt w:val="bullet"/>
+      <w:lvlText w:val="o"/>
+      <w:lvlJc w:val="left"/>
+      <w:pPr>
+        <w:ind w:left="3600" w:hanging="360"/>
+      </w:pPr>
+      <w:rPr>
+        <w:rFonts w:ascii="Courier New" w:hAnsi="Courier New" w:cs="Courier New" w:hint="default"/>
+      </w:rPr>
+    </w:lvl>
+    <w:lvl w:ilvl="5" w:tplc="04190005" w:tentative="1">
+      <w:start w:val="1"/>
+      <w:numFmt w:val="bullet"/>
+      <w:lvlText w:val=""/>
+      <w:lvlJc w:val="left"/>
+      <w:pPr>
+        <w:ind w:left="4320" w:hanging="360"/>
+      </w:pPr>
+      <w:rPr>
+        <w:rFonts w:ascii="Wingdings" w:hAnsi="Wingdings" w:hint="default"/>
+      </w:rPr>
+    </w:lvl>
+    <w:lvl w:ilvl="6" w:tplc="04190001" w:tentative="1">
+      <w:start w:val="1"/>
+      <w:numFmt w:val="bullet"/>
+      <w:lvlText w:val=""/>
+      <w:lvlJc w:val="left"/>
+      <w:pPr>
+        <w:ind w:left="5040" w:hanging="360"/>
+      </w:pPr>
+      <w:rPr>
+        <w:rFonts w:ascii="Symbol" w:hAnsi="Symbol" w:hint="default"/>
+      </w:rPr>
+    </w:lvl>
+    <w:lvl w:ilvl="7" w:tplc="04190003" w:tentative="1">
+      <w:start w:val="1"/>
+      <w:numFmt w:val="bullet"/>
+      <w:lvlText w:val="o"/>
+      <w:lvlJc w:val="left"/>
+      <w:pPr>
+        <w:ind w:left="5760" w:hanging="360"/>
+      </w:pPr>
+      <w:rPr>
+        <w:rFonts w:ascii="Courier New" w:hAnsi="Courier New" w:cs="Courier New" w:hint="default"/>
+      </w:rPr>
+    </w:lvl>
+    <w:lvl w:ilvl="8" w:tplc="04190005" w:tentative="1">
+      <w:start w:val="1"/>
+      <w:numFmt w:val="bullet"/>
+      <w:lvlText w:val=""/>
+      <w:lvlJc w:val="left"/>
+      <w:pPr>
+        <w:ind w:left="6480" w:hanging="360"/>
+      </w:pPr>
+      <w:rPr>
+        <w:rFonts w:ascii="Wingdings" w:hAnsi="Wingdings" w:hint="default"/>
+      </w:rPr>
+    </w:lvl>
+  </w:abstractNum>
+  <w:abstractNum w:abstractNumId="2" w15:restartNumberingAfterBreak="0">
     <w:nsid w:val="0D913363"/>
     <w:multiLevelType w:val="multilevel"/>
     <w:tmpl w:val="30FA77E4"/>
@@ -7414,7 +7464,7 @@
       </w:pPr>
     </w:lvl>
   </w:abstractNum>
-  <w:abstractNum w:abstractNumId="2" w15:restartNumberingAfterBreak="0">
+  <w:abstractNum w:abstractNumId="3" w15:restartNumberingAfterBreak="0">
     <w:nsid w:val="24B20BA1"/>
     <w:multiLevelType w:val="multilevel"/>
     <w:tmpl w:val="B1907C92"/>
@@ -7563,7 +7613,7 @@
       </w:rPr>
     </w:lvl>
   </w:abstractNum>
-  <w:abstractNum w:abstractNumId="3" w15:restartNumberingAfterBreak="0">
+  <w:abstractNum w:abstractNumId="4" w15:restartNumberingAfterBreak="0">
     <w:nsid w:val="2752404F"/>
     <w:multiLevelType w:val="hybridMultilevel"/>
     <w:tmpl w:val="C4BE3B60"/>
@@ -7676,7 +7726,7 @@
       </w:rPr>
     </w:lvl>
   </w:abstractNum>
-  <w:abstractNum w:abstractNumId="4" w15:restartNumberingAfterBreak="0">
+  <w:abstractNum w:abstractNumId="5" w15:restartNumberingAfterBreak="0">
     <w:nsid w:val="29DB7A23"/>
     <w:multiLevelType w:val="multilevel"/>
     <w:tmpl w:val="D3F0167C"/>
@@ -7789,7 +7839,7 @@
       </w:pPr>
     </w:lvl>
   </w:abstractNum>
-  <w:abstractNum w:abstractNumId="5" w15:restartNumberingAfterBreak="0">
+  <w:abstractNum w:abstractNumId="6" w15:restartNumberingAfterBreak="0">
     <w:nsid w:val="32047B9F"/>
     <w:multiLevelType w:val="hybridMultilevel"/>
     <w:tmpl w:val="8FAA04EC"/>
@@ -7902,7 +7952,7 @@
       </w:rPr>
     </w:lvl>
   </w:abstractNum>
-  <w:abstractNum w:abstractNumId="6" w15:restartNumberingAfterBreak="0">
+  <w:abstractNum w:abstractNumId="7" w15:restartNumberingAfterBreak="0">
     <w:nsid w:val="34696F9F"/>
     <w:multiLevelType w:val="multilevel"/>
     <w:tmpl w:val="D8666074"/>
@@ -8015,7 +8065,7 @@
       </w:pPr>
     </w:lvl>
   </w:abstractNum>
-  <w:abstractNum w:abstractNumId="7" w15:restartNumberingAfterBreak="0">
+  <w:abstractNum w:abstractNumId="8" w15:restartNumberingAfterBreak="0">
     <w:nsid w:val="354D009A"/>
     <w:multiLevelType w:val="multilevel"/>
     <w:tmpl w:val="9698DE76"/>
@@ -8164,7 +8214,7 @@
       </w:rPr>
     </w:lvl>
   </w:abstractNum>
-  <w:abstractNum w:abstractNumId="8" w15:restartNumberingAfterBreak="0">
+  <w:abstractNum w:abstractNumId="9" w15:restartNumberingAfterBreak="0">
     <w:nsid w:val="3A546C0B"/>
     <w:multiLevelType w:val="multilevel"/>
     <w:tmpl w:val="5D3069B4"/>
@@ -8313,7 +8363,7 @@
       </w:rPr>
     </w:lvl>
   </w:abstractNum>
-  <w:abstractNum w:abstractNumId="9" w15:restartNumberingAfterBreak="0">
+  <w:abstractNum w:abstractNumId="10" w15:restartNumberingAfterBreak="0">
     <w:nsid w:val="3AA93582"/>
     <w:multiLevelType w:val="multilevel"/>
     <w:tmpl w:val="0CAED16C"/>
@@ -8462,7 +8512,7 @@
       </w:rPr>
     </w:lvl>
   </w:abstractNum>
-  <w:abstractNum w:abstractNumId="10" w15:restartNumberingAfterBreak="0">
+  <w:abstractNum w:abstractNumId="11" w15:restartNumberingAfterBreak="0">
     <w:nsid w:val="3F82232F"/>
     <w:multiLevelType w:val="hybridMultilevel"/>
     <w:tmpl w:val="04B84D0C"/>
@@ -8548,7 +8598,7 @@
       </w:pPr>
     </w:lvl>
   </w:abstractNum>
-  <w:abstractNum w:abstractNumId="11" w15:restartNumberingAfterBreak="0">
+  <w:abstractNum w:abstractNumId="12" w15:restartNumberingAfterBreak="0">
     <w:nsid w:val="44BD5C43"/>
     <w:multiLevelType w:val="hybridMultilevel"/>
     <w:tmpl w:val="621A1506"/>
@@ -8661,7 +8711,7 @@
       </w:rPr>
     </w:lvl>
   </w:abstractNum>
-  <w:abstractNum w:abstractNumId="12" w15:restartNumberingAfterBreak="0">
+  <w:abstractNum w:abstractNumId="13" w15:restartNumberingAfterBreak="0">
     <w:nsid w:val="4B0D653B"/>
     <w:multiLevelType w:val="hybridMultilevel"/>
     <w:tmpl w:val="9DA42F3A"/>
@@ -8774,7 +8824,7 @@
       </w:pPr>
     </w:lvl>
   </w:abstractNum>
-  <w:abstractNum w:abstractNumId="13" w15:restartNumberingAfterBreak="0">
+  <w:abstractNum w:abstractNumId="14" w15:restartNumberingAfterBreak="0">
     <w:nsid w:val="529E49A2"/>
     <w:multiLevelType w:val="multilevel"/>
     <w:tmpl w:val="34DE9144"/>
@@ -8887,7 +8937,7 @@
       </w:pPr>
     </w:lvl>
   </w:abstractNum>
-  <w:abstractNum w:abstractNumId="14" w15:restartNumberingAfterBreak="0">
+  <w:abstractNum w:abstractNumId="15" w15:restartNumberingAfterBreak="0">
     <w:nsid w:val="5F3C4F01"/>
     <w:multiLevelType w:val="multilevel"/>
     <w:tmpl w:val="2EFE1B0C"/>
@@ -9036,7 +9086,7 @@
       </w:rPr>
     </w:lvl>
   </w:abstractNum>
-  <w:abstractNum w:abstractNumId="15" w15:restartNumberingAfterBreak="0">
+  <w:abstractNum w:abstractNumId="16" w15:restartNumberingAfterBreak="0">
     <w:nsid w:val="5FC97274"/>
     <w:multiLevelType w:val="multilevel"/>
     <w:tmpl w:val="16B21CEC"/>
@@ -9149,7 +9199,7 @@
       </w:pPr>
     </w:lvl>
   </w:abstractNum>
-  <w:abstractNum w:abstractNumId="16" w15:restartNumberingAfterBreak="0">
+  <w:abstractNum w:abstractNumId="17" w15:restartNumberingAfterBreak="0">
     <w:nsid w:val="60A7201C"/>
     <w:multiLevelType w:val="hybridMultilevel"/>
     <w:tmpl w:val="2BE4399E"/>
@@ -9262,7 +9312,7 @@
       </w:pPr>
     </w:lvl>
   </w:abstractNum>
-  <w:abstractNum w:abstractNumId="17" w15:restartNumberingAfterBreak="0">
+  <w:abstractNum w:abstractNumId="18" w15:restartNumberingAfterBreak="0">
     <w:nsid w:val="60F01427"/>
     <w:multiLevelType w:val="multilevel"/>
     <w:tmpl w:val="8F2E7062"/>
@@ -9411,7 +9461,7 @@
       </w:rPr>
     </w:lvl>
   </w:abstractNum>
-  <w:abstractNum w:abstractNumId="18" w15:restartNumberingAfterBreak="0">
+  <w:abstractNum w:abstractNumId="19" w15:restartNumberingAfterBreak="0">
     <w:nsid w:val="62BE6448"/>
     <w:multiLevelType w:val="multilevel"/>
     <w:tmpl w:val="C5B09862"/>
@@ -9560,7 +9610,7 @@
       </w:rPr>
     </w:lvl>
   </w:abstractNum>
-  <w:abstractNum w:abstractNumId="19" w15:restartNumberingAfterBreak="0">
+  <w:abstractNum w:abstractNumId="20" w15:restartNumberingAfterBreak="0">
     <w:nsid w:val="68EA289B"/>
     <w:multiLevelType w:val="multilevel"/>
     <w:tmpl w:val="F3743EF2"/>
@@ -9673,7 +9723,7 @@
       </w:pPr>
     </w:lvl>
   </w:abstractNum>
-  <w:abstractNum w:abstractNumId="20" w15:restartNumberingAfterBreak="0">
+  <w:abstractNum w:abstractNumId="21" w15:restartNumberingAfterBreak="0">
     <w:nsid w:val="6C442A05"/>
     <w:multiLevelType w:val="multilevel"/>
     <w:tmpl w:val="7906384A"/>
@@ -9794,7 +9844,7 @@
       </w:pPr>
     </w:lvl>
   </w:abstractNum>
-  <w:abstractNum w:abstractNumId="21" w15:restartNumberingAfterBreak="0">
+  <w:abstractNum w:abstractNumId="22" w15:restartNumberingAfterBreak="0">
     <w:nsid w:val="6ED24745"/>
     <w:multiLevelType w:val="hybridMultilevel"/>
     <w:tmpl w:val="D83E8422"/>
@@ -9907,7 +9957,7 @@
       </w:rPr>
     </w:lvl>
   </w:abstractNum>
-  <w:abstractNum w:abstractNumId="22" w15:restartNumberingAfterBreak="0">
+  <w:abstractNum w:abstractNumId="23" w15:restartNumberingAfterBreak="0">
     <w:nsid w:val="71727BBD"/>
     <w:multiLevelType w:val="hybridMultilevel"/>
     <w:tmpl w:val="A7A26698"/>
@@ -9993,7 +10043,7 @@
       </w:pPr>
     </w:lvl>
   </w:abstractNum>
-  <w:abstractNum w:abstractNumId="23" w15:restartNumberingAfterBreak="0">
+  <w:abstractNum w:abstractNumId="24" w15:restartNumberingAfterBreak="0">
     <w:nsid w:val="771C497E"/>
     <w:multiLevelType w:val="hybridMultilevel"/>
     <w:tmpl w:val="3ED4B124"/>
@@ -10079,7 +10129,7 @@
       </w:pPr>
     </w:lvl>
   </w:abstractNum>
-  <w:abstractNum w:abstractNumId="24" w15:restartNumberingAfterBreak="0">
+  <w:abstractNum w:abstractNumId="25" w15:restartNumberingAfterBreak="0">
     <w:nsid w:val="79FD2EF5"/>
     <w:multiLevelType w:val="hybridMultilevel"/>
     <w:tmpl w:val="6E7CFD78"/>
@@ -10165,7 +10215,7 @@
       </w:pPr>
     </w:lvl>
   </w:abstractNum>
-  <w:abstractNum w:abstractNumId="25" w15:restartNumberingAfterBreak="0">
+  <w:abstractNum w:abstractNumId="26" w15:restartNumberingAfterBreak="0">
     <w:nsid w:val="7FC17520"/>
     <w:multiLevelType w:val="hybridMultilevel"/>
     <w:tmpl w:val="94C4CEE4"/>
@@ -10251,7 +10301,7 @@
       </w:pPr>
     </w:lvl>
   </w:abstractNum>
-  <w:abstractNum w:abstractNumId="26" w15:restartNumberingAfterBreak="0">
+  <w:abstractNum w:abstractNumId="27" w15:restartNumberingAfterBreak="0">
     <w:nsid w:val="7FDF68E7"/>
     <w:multiLevelType w:val="multilevel"/>
     <w:tmpl w:val="8BBA03A8"/>
@@ -10365,85 +10415,88 @@
     </w:lvl>
   </w:abstractNum>
   <w:num w:numId="1">
-    <w:abstractNumId w:val="18"/>
+    <w:abstractNumId w:val="19"/>
   </w:num>
   <w:num w:numId="2">
-    <w:abstractNumId w:val="11"/>
+    <w:abstractNumId w:val="12"/>
   </w:num>
   <w:num w:numId="3">
-    <w:abstractNumId w:val="6"/>
+    <w:abstractNumId w:val="7"/>
   </w:num>
   <w:num w:numId="4">
-    <w:abstractNumId w:val="22"/>
+    <w:abstractNumId w:val="23"/>
   </w:num>
   <w:num w:numId="5">
     <w:abstractNumId w:val="0"/>
   </w:num>
   <w:num w:numId="6">
+    <w:abstractNumId w:val="22"/>
+  </w:num>
+  <w:num w:numId="7">
+    <w:abstractNumId w:val="11"/>
+  </w:num>
+  <w:num w:numId="8">
+    <w:abstractNumId w:val="9"/>
+  </w:num>
+  <w:num w:numId="9">
+    <w:abstractNumId w:val="14"/>
+  </w:num>
+  <w:num w:numId="10">
+    <w:abstractNumId w:val="10"/>
+  </w:num>
+  <w:num w:numId="11">
+    <w:abstractNumId w:val="18"/>
+  </w:num>
+  <w:num w:numId="12">
+    <w:abstractNumId w:val="27"/>
+  </w:num>
+  <w:num w:numId="13">
+    <w:abstractNumId w:val="5"/>
+  </w:num>
+  <w:num w:numId="14">
+    <w:abstractNumId w:val="15"/>
+  </w:num>
+  <w:num w:numId="15">
+    <w:abstractNumId w:val="3"/>
+  </w:num>
+  <w:num w:numId="16">
+    <w:abstractNumId w:val="8"/>
+  </w:num>
+  <w:num w:numId="17">
+    <w:abstractNumId w:val="16"/>
+  </w:num>
+  <w:num w:numId="18">
     <w:abstractNumId w:val="21"/>
   </w:num>
-  <w:num w:numId="7">
-    <w:abstractNumId w:val="10"/>
+  <w:num w:numId="19">
+    <w:abstractNumId w:val="25"/>
   </w:num>
-  <w:num w:numId="8">
-    <w:abstractNumId w:val="8"/>
+  <w:num w:numId="20">
+    <w:abstractNumId w:val="24"/>
   </w:num>
-  <w:num w:numId="9">
+  <w:num w:numId="21">
+    <w:abstractNumId w:val="17"/>
+  </w:num>
+  <w:num w:numId="22">
+    <w:abstractNumId w:val="20"/>
+  </w:num>
+  <w:num w:numId="23">
+    <w:abstractNumId w:val="26"/>
+  </w:num>
+  <w:num w:numId="24">
+    <w:abstractNumId w:val="2"/>
+  </w:num>
+  <w:num w:numId="25">
+    <w:abstractNumId w:val="6"/>
+  </w:num>
+  <w:num w:numId="26">
+    <w:abstractNumId w:val="4"/>
+  </w:num>
+  <w:num w:numId="27">
     <w:abstractNumId w:val="13"/>
   </w:num>
-  <w:num w:numId="10">
-    <w:abstractNumId w:val="9"/>
-  </w:num>
-  <w:num w:numId="11">
-    <w:abstractNumId w:val="17"/>
-  </w:num>
-  <w:num w:numId="12">
-    <w:abstractNumId w:val="26"/>
-  </w:num>
-  <w:num w:numId="13">
-    <w:abstractNumId w:val="4"/>
-  </w:num>
-  <w:num w:numId="14">
-    <w:abstractNumId w:val="14"/>
-  </w:num>
-  <w:num w:numId="15">
-    <w:abstractNumId w:val="2"/>
-  </w:num>
-  <w:num w:numId="16">
-    <w:abstractNumId w:val="7"/>
-  </w:num>
-  <w:num w:numId="17">
-    <w:abstractNumId w:val="15"/>
-  </w:num>
-  <w:num w:numId="18">
-    <w:abstractNumId w:val="20"/>
-  </w:num>
-  <w:num w:numId="19">
-    <w:abstractNumId w:val="24"/>
-  </w:num>
-  <w:num w:numId="20">
-    <w:abstractNumId w:val="23"/>
-  </w:num>
-  <w:num w:numId="21">
-    <w:abstractNumId w:val="16"/>
-  </w:num>
-  <w:num w:numId="22">
-    <w:abstractNumId w:val="19"/>
-  </w:num>
-  <w:num w:numId="23">
-    <w:abstractNumId w:val="25"/>
-  </w:num>
-  <w:num w:numId="24">
+  <w:num w:numId="28">
     <w:abstractNumId w:val="1"/>
-  </w:num>
-  <w:num w:numId="25">
-    <w:abstractNumId w:val="5"/>
-  </w:num>
-  <w:num w:numId="26">
-    <w:abstractNumId w:val="3"/>
-  </w:num>
-  <w:num w:numId="27">
-    <w:abstractNumId w:val="12"/>
   </w:num>
 </w:numbering>
 </file>
@@ -10914,6 +10967,7 @@
   <w:style w:type="character" w:default="1" w:styleId="a0">
     <w:name w:val="Default Paragraph Font"/>
     <w:uiPriority w:val="1"/>
+    <w:semiHidden/>
     <w:unhideWhenUsed/>
   </w:style>
   <w:style w:type="table" w:default="1" w:styleId="a1">

</xml_diff>